<commit_message>
Implement regain hit points
</commit_message>
<xml_diff>
--- a/Project3-Spec.docx
+++ b/Project3-Spec.docx
@@ -26,7 +26,7 @@
         <w:rPr>
           <w:rFonts w:ascii="Times New Roman" w:hAnsi="Times New Roman" w:cs="Times New Roman"/>
         </w:rPr>
-        <w:t>End game when hit “q”</w:t>
+        <w:t>Regain hit points at start of turn</w:t>
       </w:r>
     </w:p>
     <w:p>
@@ -40,30 +40,24 @@
         <w:rPr>
           <w:rFonts w:ascii="Times New Roman" w:hAnsi="Times New Roman" w:cs="Times New Roman"/>
         </w:rPr>
-        <w:t>Reg</w:t>
+        <w:t>Scrolls</w:t>
+      </w:r>
+    </w:p>
+    <w:p>
+      <w:pPr>
+        <w:ind w:left="720"/>
+        <w:rPr>
+          <w:rFonts w:ascii="Times New Roman" w:hAnsi="Times New Roman" w:cs="Times New Roman"/>
+        </w:rPr>
+      </w:pPr>
+      <w:r>
+        <w:rPr>
+          <w:rFonts w:ascii="Times New Roman" w:hAnsi="Times New Roman" w:cs="Times New Roman"/>
+        </w:rPr>
+        <w:t>Sleep</w:t>
       </w:r>
       <w:bookmarkStart w:id="0" w:name="_GoBack"/>
       <w:bookmarkEnd w:id="0"/>
-      <w:r>
-        <w:rPr>
-          <w:rFonts w:ascii="Times New Roman" w:hAnsi="Times New Roman" w:cs="Times New Roman"/>
-        </w:rPr>
-        <w:t>ain hit points at start of turn</w:t>
-      </w:r>
-    </w:p>
-    <w:p>
-      <w:pPr>
-        <w:ind w:left="720"/>
-        <w:rPr>
-          <w:rFonts w:ascii="Times New Roman" w:hAnsi="Times New Roman" w:cs="Times New Roman"/>
-        </w:rPr>
-      </w:pPr>
-      <w:r>
-        <w:rPr>
-          <w:rFonts w:ascii="Times New Roman" w:hAnsi="Times New Roman" w:cs="Times New Roman"/>
-        </w:rPr>
-        <w:t>Cheat mode</w:t>
-      </w:r>
     </w:p>
     <w:p>
       <w:pPr>

</xml_diff>

<commit_message>
Replace "room" with "space"
</commit_message>
<xml_diff>
--- a/Project3-Spec.docx
+++ b/Project3-Spec.docx
@@ -26,7 +26,35 @@
         <w:rPr>
           <w:rFonts w:ascii="Times New Roman" w:hAnsi="Times New Roman" w:cs="Times New Roman"/>
         </w:rPr>
-        <w:t>Regain hit points at start of turn</w:t>
+        <w:t>Features</w:t>
+      </w:r>
+    </w:p>
+    <w:p>
+      <w:pPr>
+        <w:ind w:left="1440"/>
+        <w:rPr>
+          <w:rFonts w:ascii="Times New Roman" w:hAnsi="Times New Roman" w:cs="Times New Roman"/>
+        </w:rPr>
+      </w:pPr>
+      <w:r>
+        <w:rPr>
+          <w:rFonts w:ascii="Times New Roman" w:hAnsi="Times New Roman" w:cs="Times New Roman"/>
+        </w:rPr>
+        <w:t>Create walls algorithm</w:t>
+      </w:r>
+    </w:p>
+    <w:p>
+      <w:pPr>
+        <w:ind w:left="1440"/>
+        <w:rPr>
+          <w:rFonts w:ascii="Times New Roman" w:hAnsi="Times New Roman" w:cs="Times New Roman"/>
+        </w:rPr>
+      </w:pPr>
+      <w:r>
+        <w:rPr>
+          <w:rFonts w:ascii="Times New Roman" w:hAnsi="Times New Roman" w:cs="Times New Roman"/>
+        </w:rPr>
+        <w:t>Create goblin algorithm</w:t>
       </w:r>
     </w:p>
     <w:p>
@@ -40,8 +68,100 @@
         <w:rPr>
           <w:rFonts w:ascii="Times New Roman" w:hAnsi="Times New Roman" w:cs="Times New Roman"/>
         </w:rPr>
-        <w:t>Scrolls</w:t>
-      </w:r>
+        <w:t>UI/UX</w:t>
+      </w:r>
+    </w:p>
+    <w:p>
+      <w:pPr>
+        <w:ind w:left="1440"/>
+        <w:rPr>
+          <w:rFonts w:ascii="Times New Roman" w:hAnsi="Times New Roman" w:cs="Times New Roman"/>
+        </w:rPr>
+      </w:pPr>
+      <w:r>
+        <w:rPr>
+          <w:rFonts w:ascii="Times New Roman" w:hAnsi="Times New Roman" w:cs="Times New Roman"/>
+        </w:rPr>
+        <w:t>Fix inventory system</w:t>
+      </w:r>
+    </w:p>
+    <w:p>
+      <w:pPr>
+        <w:ind w:left="1440"/>
+        <w:rPr>
+          <w:rFonts w:ascii="Times New Roman" w:hAnsi="Times New Roman" w:cs="Times New Roman"/>
+        </w:rPr>
+      </w:pPr>
+      <w:r>
+        <w:rPr>
+          <w:rFonts w:ascii="Times New Roman" w:hAnsi="Times New Roman" w:cs="Times New Roman"/>
+        </w:rPr>
+        <w:t>Fix key bindings</w:t>
+      </w:r>
+    </w:p>
+    <w:p>
+      <w:pPr>
+        <w:ind w:left="1440"/>
+        <w:rPr>
+          <w:rFonts w:ascii="Times New Roman" w:hAnsi="Times New Roman" w:cs="Times New Roman"/>
+        </w:rPr>
+      </w:pPr>
+      <w:r>
+        <w:rPr>
+          <w:rFonts w:ascii="Times New Roman" w:hAnsi="Times New Roman" w:cs="Times New Roman"/>
+        </w:rPr>
+        <w:t>Create help</w:t>
+      </w:r>
+    </w:p>
+    <w:p>
+      <w:pPr>
+        <w:ind w:left="1440"/>
+        <w:rPr>
+          <w:rFonts w:ascii="Times New Roman" w:hAnsi="Times New Roman" w:cs="Times New Roman"/>
+        </w:rPr>
+      </w:pPr>
+      <w:r>
+        <w:rPr>
+          <w:rFonts w:ascii="Times New Roman" w:hAnsi="Times New Roman" w:cs="Times New Roman"/>
+        </w:rPr>
+        <w:t>Add comments to code</w:t>
+      </w:r>
+    </w:p>
+    <w:p>
+      <w:pPr>
+        <w:ind w:left="1440"/>
+        <w:rPr>
+          <w:rFonts w:ascii="Times New Roman" w:hAnsi="Times New Roman" w:cs="Times New Roman"/>
+        </w:rPr>
+      </w:pPr>
+      <w:r>
+        <w:rPr>
+          <w:rFonts w:ascii="Times New Roman" w:hAnsi="Times New Roman" w:cs="Times New Roman"/>
+        </w:rPr>
+        <w:t>Fix cheat</w:t>
+      </w:r>
+    </w:p>
+    <w:p>
+      <w:pPr>
+        <w:ind w:left="1440"/>
+        <w:rPr>
+          <w:rFonts w:ascii="Times New Roman" w:hAnsi="Times New Roman" w:cs="Times New Roman"/>
+        </w:rPr>
+      </w:pPr>
+      <w:r>
+        <w:rPr>
+          <w:rFonts w:ascii="Times New Roman" w:hAnsi="Times New Roman" w:cs="Times New Roman"/>
+        </w:rPr>
+        <w:t xml:space="preserve">Add </w:t>
+      </w:r>
+      <w:proofErr w:type="spellStart"/>
+      <w:r>
+        <w:rPr>
+          <w:rFonts w:ascii="Times New Roman" w:hAnsi="Times New Roman" w:cs="Times New Roman"/>
+        </w:rPr>
+        <w:t>m_levels</w:t>
+      </w:r>
+      <w:proofErr w:type="spellEnd"/>
     </w:p>
     <w:p>
       <w:pPr>
@@ -54,13 +174,63 @@
         <w:rPr>
           <w:rFonts w:ascii="Times New Roman" w:hAnsi="Times New Roman" w:cs="Times New Roman"/>
         </w:rPr>
-        <w:t>Sleep</w:t>
+        <w:t>Code Quality</w:t>
+      </w:r>
+    </w:p>
+    <w:p>
+      <w:pPr>
+        <w:ind w:left="1440"/>
+        <w:rPr>
+          <w:rFonts w:ascii="Times New Roman" w:hAnsi="Times New Roman" w:cs="Times New Roman"/>
+        </w:rPr>
+      </w:pPr>
+      <w:r>
+        <w:rPr>
+          <w:rFonts w:ascii="Times New Roman" w:hAnsi="Times New Roman" w:cs="Times New Roman"/>
+        </w:rPr>
+        <w:t>Clean up code</w:t>
+      </w:r>
+    </w:p>
+    <w:p>
+      <w:pPr>
+        <w:ind w:left="1440"/>
+        <w:rPr>
+          <w:rFonts w:ascii="Times New Roman" w:hAnsi="Times New Roman" w:cs="Times New Roman"/>
+        </w:rPr>
+      </w:pPr>
+      <w:r>
+        <w:rPr>
+          <w:rFonts w:ascii="Times New Roman" w:hAnsi="Times New Roman" w:cs="Times New Roman"/>
+        </w:rPr>
+        <w:t>Create constants for constants</w:t>
       </w:r>
       <w:bookmarkStart w:id="0" w:name="_GoBack"/>
       <w:bookmarkEnd w:id="0"/>
     </w:p>
     <w:p>
       <w:pPr>
+        <w:ind w:left="1440"/>
+        <w:rPr>
+          <w:rFonts w:ascii="Times New Roman" w:hAnsi="Times New Roman" w:cs="Times New Roman"/>
+        </w:rPr>
+      </w:pPr>
+      <w:r>
+        <w:rPr>
+          <w:rFonts w:ascii="Times New Roman" w:hAnsi="Times New Roman" w:cs="Times New Roman"/>
+        </w:rPr>
+        <w:t>Clean up includes</w:t>
+      </w:r>
+    </w:p>
+    <w:p>
+      <w:pPr>
+        <w:ind w:left="720"/>
+        <w:rPr>
+          <w:rFonts w:ascii="Times New Roman" w:hAnsi="Times New Roman" w:cs="Times New Roman"/>
+        </w:rPr>
+      </w:pPr>
+    </w:p>
+    <w:p>
+      <w:pPr>
         <w:rPr>
           <w:rFonts w:ascii="Times New Roman" w:hAnsi="Times New Roman" w:cs="Times New Roman"/>
         </w:rPr>
@@ -554,6 +724,7 @@
         <w:rPr>
           <w:rFonts w:ascii="Times New Roman" w:hAnsi="Times New Roman" w:cs="Times New Roman"/>
         </w:rPr>
+        <w:lastRenderedPageBreak/>
         <w:t>Method</w:t>
       </w:r>
     </w:p>
@@ -752,15 +923,590 @@
         <w:rPr>
           <w:rFonts w:ascii="Times New Roman" w:hAnsi="Times New Roman" w:cs="Times New Roman"/>
         </w:rPr>
+        <w:t>displayAction</w:t>
+      </w:r>
+      <w:proofErr w:type="spellEnd"/>
+      <w:r>
+        <w:rPr>
+          <w:rFonts w:ascii="Times New Roman" w:hAnsi="Times New Roman" w:cs="Times New Roman"/>
+        </w:rPr>
+        <w:t xml:space="preserve"> // prints out action</w:t>
+      </w:r>
+      <w:r>
+        <w:rPr>
+          <w:rFonts w:ascii="Times New Roman" w:hAnsi="Times New Roman" w:cs="Times New Roman"/>
+        </w:rPr>
+        <w:t xml:space="preserve"> </w:t>
+      </w:r>
+    </w:p>
+    <w:p>
+      <w:pPr>
+        <w:ind w:left="1440"/>
+        <w:rPr>
+          <w:rFonts w:ascii="Times New Roman" w:hAnsi="Times New Roman" w:cs="Times New Roman"/>
+        </w:rPr>
+      </w:pPr>
+      <w:r>
+        <w:rPr>
+          <w:rFonts w:ascii="Times New Roman" w:hAnsi="Times New Roman" w:cs="Times New Roman"/>
+        </w:rPr>
+        <w:t>move // moves player in a direction</w:t>
+      </w:r>
+    </w:p>
+    <w:p>
+      <w:pPr>
+        <w:ind w:left="1440"/>
+        <w:rPr>
+          <w:rFonts w:ascii="Times New Roman" w:hAnsi="Times New Roman" w:cs="Times New Roman"/>
+        </w:rPr>
+      </w:pPr>
+      <w:r>
+        <w:rPr>
+          <w:rFonts w:ascii="Times New Roman" w:hAnsi="Times New Roman" w:cs="Times New Roman"/>
+        </w:rPr>
+        <w:t xml:space="preserve">attack // attacks monster </w:t>
+      </w:r>
+    </w:p>
+    <w:p>
+      <w:pPr>
+        <w:ind w:left="1440"/>
+        <w:rPr>
+          <w:rFonts w:ascii="Times New Roman" w:hAnsi="Times New Roman" w:cs="Times New Roman"/>
+        </w:rPr>
+      </w:pPr>
+      <w:proofErr w:type="spellStart"/>
+      <w:r>
+        <w:rPr>
+          <w:rFonts w:ascii="Times New Roman" w:hAnsi="Times New Roman" w:cs="Times New Roman"/>
+        </w:rPr>
+        <w:t>isAttackSuccess</w:t>
+      </w:r>
+      <w:proofErr w:type="spellEnd"/>
+      <w:r>
+        <w:rPr>
+          <w:rFonts w:ascii="Times New Roman" w:hAnsi="Times New Roman" w:cs="Times New Roman"/>
+        </w:rPr>
+        <w:t xml:space="preserve"> // determines if attack is successful</w:t>
+      </w:r>
+    </w:p>
+    <w:p>
+      <w:pPr>
+        <w:ind w:left="1440"/>
+        <w:rPr>
+          <w:rFonts w:ascii="Times New Roman" w:hAnsi="Times New Roman" w:cs="Times New Roman"/>
+        </w:rPr>
+      </w:pPr>
+      <w:proofErr w:type="spellStart"/>
+      <w:r>
+        <w:rPr>
+          <w:rFonts w:ascii="Times New Roman" w:hAnsi="Times New Roman" w:cs="Times New Roman"/>
+        </w:rPr>
+        <w:t>calculateDamage</w:t>
+      </w:r>
+      <w:proofErr w:type="spellEnd"/>
+      <w:r>
+        <w:rPr>
+          <w:rFonts w:ascii="Times New Roman" w:hAnsi="Times New Roman" w:cs="Times New Roman"/>
+        </w:rPr>
+        <w:t xml:space="preserve"> // calculates damage</w:t>
+      </w:r>
+    </w:p>
+    <w:p>
+      <w:pPr>
+        <w:ind w:left="1440"/>
+        <w:rPr>
+          <w:rFonts w:ascii="Times New Roman" w:hAnsi="Times New Roman" w:cs="Times New Roman"/>
+        </w:rPr>
+      </w:pPr>
+      <w:proofErr w:type="spellStart"/>
+      <w:r>
+        <w:rPr>
+          <w:rFonts w:ascii="Times New Roman" w:hAnsi="Times New Roman" w:cs="Times New Roman"/>
+        </w:rPr>
+        <w:t>doNothing</w:t>
+      </w:r>
+      <w:proofErr w:type="spellEnd"/>
+      <w:r>
+        <w:rPr>
+          <w:rFonts w:ascii="Times New Roman" w:hAnsi="Times New Roman" w:cs="Times New Roman"/>
+        </w:rPr>
+        <w:t xml:space="preserve"> // waits one turn</w:t>
+      </w:r>
+    </w:p>
+    <w:p>
+      <w:pPr>
+        <w:ind w:left="1440"/>
+        <w:rPr>
+          <w:rFonts w:ascii="Times New Roman" w:hAnsi="Times New Roman" w:cs="Times New Roman"/>
+        </w:rPr>
+      </w:pPr>
+      <w:proofErr w:type="spellStart"/>
+      <w:r>
+        <w:rPr>
+          <w:rFonts w:ascii="Times New Roman" w:hAnsi="Times New Roman" w:cs="Times New Roman"/>
+        </w:rPr>
+        <w:t>loseHP</w:t>
+      </w:r>
+      <w:proofErr w:type="spellEnd"/>
+      <w:r>
+        <w:rPr>
+          <w:rFonts w:ascii="Times New Roman" w:hAnsi="Times New Roman" w:cs="Times New Roman"/>
+        </w:rPr>
+        <w:t xml:space="preserve"> // get hi</w:t>
+      </w:r>
+      <w:r>
+        <w:rPr>
+          <w:rFonts w:ascii="Times New Roman" w:hAnsi="Times New Roman" w:cs="Times New Roman"/>
+        </w:rPr>
+        <w:t>t and lose HP</w:t>
+      </w:r>
+    </w:p>
+    <w:p>
+      <w:pPr>
+        <w:ind w:left="1440"/>
+        <w:rPr>
+          <w:rFonts w:ascii="Times New Roman" w:hAnsi="Times New Roman" w:cs="Times New Roman"/>
+        </w:rPr>
+      </w:pPr>
+      <w:r>
+        <w:rPr>
+          <w:rFonts w:ascii="Times New Roman" w:hAnsi="Times New Roman" w:cs="Times New Roman"/>
+        </w:rPr>
+        <w:t>die</w:t>
+      </w:r>
+    </w:p>
+    <w:p>
+      <w:pPr>
+        <w:ind w:left="1440"/>
+        <w:rPr>
+          <w:rFonts w:ascii="Times New Roman" w:hAnsi="Times New Roman" w:cs="Times New Roman"/>
+        </w:rPr>
+      </w:pPr>
+      <w:proofErr w:type="spellStart"/>
+      <w:r>
+        <w:rPr>
+          <w:rFonts w:ascii="Times New Roman" w:hAnsi="Times New Roman" w:cs="Times New Roman"/>
+        </w:rPr>
+        <w:t>regainHP</w:t>
+      </w:r>
+      <w:proofErr w:type="spellEnd"/>
+      <w:r>
+        <w:rPr>
+          <w:rFonts w:ascii="Times New Roman" w:hAnsi="Times New Roman" w:cs="Times New Roman"/>
+        </w:rPr>
+        <w:t xml:space="preserve"> // regains HP per move</w:t>
+      </w:r>
+    </w:p>
+    <w:p>
+      <w:pPr>
+        <w:ind w:left="720"/>
+        <w:rPr>
+          <w:rFonts w:ascii="Times New Roman" w:hAnsi="Times New Roman" w:cs="Times New Roman"/>
+        </w:rPr>
+      </w:pPr>
+      <w:r>
+        <w:rPr>
+          <w:rFonts w:ascii="Times New Roman" w:hAnsi="Times New Roman" w:cs="Times New Roman"/>
+        </w:rPr>
+        <w:t>Variables</w:t>
+      </w:r>
+    </w:p>
+    <w:p>
+      <w:pPr>
+        <w:ind w:left="1440"/>
+        <w:rPr>
+          <w:rFonts w:ascii="Times New Roman" w:hAnsi="Times New Roman" w:cs="Times New Roman"/>
+        </w:rPr>
+      </w:pPr>
+      <w:r>
+        <w:rPr>
+          <w:rFonts w:ascii="Times New Roman" w:hAnsi="Times New Roman" w:cs="Times New Roman"/>
+        </w:rPr>
+        <w:t>Hit points</w:t>
+      </w:r>
+    </w:p>
+    <w:p>
+      <w:pPr>
+        <w:ind w:left="1440"/>
+        <w:rPr>
+          <w:rFonts w:ascii="Times New Roman" w:hAnsi="Times New Roman" w:cs="Times New Roman"/>
+        </w:rPr>
+      </w:pPr>
+      <w:r>
+        <w:rPr>
+          <w:rFonts w:ascii="Times New Roman" w:hAnsi="Times New Roman" w:cs="Times New Roman"/>
+        </w:rPr>
+        <w:t>Weapon</w:t>
+      </w:r>
+    </w:p>
+    <w:p>
+      <w:pPr>
+        <w:ind w:left="1440"/>
+        <w:rPr>
+          <w:rFonts w:ascii="Times New Roman" w:hAnsi="Times New Roman" w:cs="Times New Roman"/>
+        </w:rPr>
+      </w:pPr>
+      <w:r>
+        <w:rPr>
+          <w:rFonts w:ascii="Times New Roman" w:hAnsi="Times New Roman" w:cs="Times New Roman"/>
+        </w:rPr>
+        <w:t>Armor</w:t>
+      </w:r>
+    </w:p>
+    <w:p>
+      <w:pPr>
+        <w:ind w:left="1440"/>
+        <w:rPr>
+          <w:rFonts w:ascii="Times New Roman" w:hAnsi="Times New Roman" w:cs="Times New Roman"/>
+        </w:rPr>
+      </w:pPr>
+      <w:r>
+        <w:rPr>
+          <w:rFonts w:ascii="Times New Roman" w:hAnsi="Times New Roman" w:cs="Times New Roman"/>
+        </w:rPr>
+        <w:t>Strength</w:t>
+      </w:r>
+    </w:p>
+    <w:p>
+      <w:pPr>
+        <w:ind w:left="1440"/>
+        <w:rPr>
+          <w:rFonts w:ascii="Times New Roman" w:hAnsi="Times New Roman" w:cs="Times New Roman"/>
+        </w:rPr>
+      </w:pPr>
+      <w:r>
+        <w:rPr>
+          <w:rFonts w:ascii="Times New Roman" w:hAnsi="Times New Roman" w:cs="Times New Roman"/>
+        </w:rPr>
+        <w:t>Dexterity</w:t>
+      </w:r>
+    </w:p>
+    <w:p>
+      <w:pPr>
+        <w:ind w:left="1440"/>
+        <w:rPr>
+          <w:rFonts w:ascii="Times New Roman" w:hAnsi="Times New Roman" w:cs="Times New Roman"/>
+        </w:rPr>
+      </w:pPr>
+      <w:proofErr w:type="spellStart"/>
+      <w:r>
+        <w:rPr>
+          <w:rFonts w:ascii="Times New Roman" w:hAnsi="Times New Roman" w:cs="Times New Roman"/>
+        </w:rPr>
+        <w:t>SleepTime</w:t>
+      </w:r>
+      <w:proofErr w:type="spellEnd"/>
+    </w:p>
+    <w:p>
+      <w:pPr>
+        <w:rPr>
+          <w:rFonts w:ascii="Times New Roman" w:hAnsi="Times New Roman" w:cs="Times New Roman"/>
+        </w:rPr>
+      </w:pPr>
+    </w:p>
+    <w:p>
+      <w:pPr>
+        <w:rPr>
+          <w:rFonts w:ascii="Times New Roman" w:hAnsi="Times New Roman" w:cs="Times New Roman"/>
+        </w:rPr>
+      </w:pPr>
+      <w:r>
+        <w:rPr>
+          <w:rFonts w:ascii="Times New Roman" w:hAnsi="Times New Roman" w:cs="Times New Roman"/>
+        </w:rPr>
+        <w:t>// Takes commands, holds inventory, etc.</w:t>
+      </w:r>
+    </w:p>
+    <w:p>
+      <w:pPr>
+        <w:rPr>
+          <w:rFonts w:ascii="Times New Roman" w:hAnsi="Times New Roman" w:cs="Times New Roman"/>
+        </w:rPr>
+      </w:pPr>
+      <w:proofErr w:type="gramStart"/>
+      <w:r>
+        <w:rPr>
+          <w:rFonts w:ascii="Times New Roman" w:hAnsi="Times New Roman" w:cs="Times New Roman"/>
+        </w:rPr>
+        <w:t>Player</w:t>
+      </w:r>
+      <w:r>
+        <w:rPr>
+          <w:rFonts w:ascii="Times New Roman" w:hAnsi="Times New Roman" w:cs="Times New Roman"/>
+        </w:rPr>
+        <w:t xml:space="preserve"> :</w:t>
+      </w:r>
+      <w:proofErr w:type="gramEnd"/>
+      <w:r>
+        <w:rPr>
+          <w:rFonts w:ascii="Times New Roman" w:hAnsi="Times New Roman" w:cs="Times New Roman"/>
+        </w:rPr>
+        <w:t xml:space="preserve"> Actor</w:t>
+      </w:r>
+    </w:p>
+    <w:p>
+      <w:pPr>
+        <w:ind w:left="720"/>
+        <w:rPr>
+          <w:rFonts w:ascii="Times New Roman" w:hAnsi="Times New Roman" w:cs="Times New Roman"/>
+        </w:rPr>
+      </w:pPr>
+      <w:r>
+        <w:rPr>
+          <w:rFonts w:ascii="Times New Roman" w:hAnsi="Times New Roman" w:cs="Times New Roman"/>
+        </w:rPr>
+        <w:t>Methods</w:t>
+      </w:r>
+      <w:r>
+        <w:rPr>
+          <w:rFonts w:ascii="Times New Roman" w:hAnsi="Times New Roman" w:cs="Times New Roman"/>
+        </w:rPr>
+        <w:t xml:space="preserve"> </w:t>
+      </w:r>
+    </w:p>
+    <w:p>
+      <w:pPr>
+        <w:ind w:left="1440"/>
+        <w:rPr>
+          <w:rFonts w:ascii="Times New Roman" w:hAnsi="Times New Roman" w:cs="Times New Roman"/>
+        </w:rPr>
+      </w:pPr>
+      <w:r>
+        <w:rPr>
+          <w:rFonts w:ascii="Times New Roman" w:hAnsi="Times New Roman" w:cs="Times New Roman"/>
+        </w:rPr>
+        <w:t>pickup // picks up object</w:t>
+      </w:r>
+    </w:p>
+    <w:p>
+      <w:pPr>
+        <w:ind w:left="1440"/>
+        <w:rPr>
+          <w:rFonts w:ascii="Times New Roman" w:hAnsi="Times New Roman" w:cs="Times New Roman"/>
+        </w:rPr>
+      </w:pPr>
+      <w:proofErr w:type="spellStart"/>
+      <w:r>
+        <w:rPr>
+          <w:rFonts w:ascii="Times New Roman" w:hAnsi="Times New Roman" w:cs="Times New Roman"/>
+        </w:rPr>
+        <w:t>readScroll</w:t>
+      </w:r>
+      <w:proofErr w:type="spellEnd"/>
+      <w:r>
+        <w:rPr>
+          <w:rFonts w:ascii="Times New Roman" w:hAnsi="Times New Roman" w:cs="Times New Roman"/>
+        </w:rPr>
+        <w:t xml:space="preserve"> // read scroll</w:t>
+      </w:r>
+    </w:p>
+    <w:p>
+      <w:pPr>
+        <w:ind w:left="1440"/>
+        <w:rPr>
+          <w:rFonts w:ascii="Times New Roman" w:hAnsi="Times New Roman" w:cs="Times New Roman"/>
+        </w:rPr>
+      </w:pPr>
+      <w:r>
+        <w:rPr>
+          <w:rFonts w:ascii="Times New Roman" w:hAnsi="Times New Roman" w:cs="Times New Roman"/>
+        </w:rPr>
+        <w:t>wield // wields weapon</w:t>
+      </w:r>
+    </w:p>
+    <w:p>
+      <w:pPr>
+        <w:ind w:left="1440"/>
+        <w:rPr>
+          <w:rFonts w:ascii="Times New Roman" w:hAnsi="Times New Roman" w:cs="Times New Roman"/>
+        </w:rPr>
+      </w:pPr>
+      <w:proofErr w:type="spellStart"/>
+      <w:r>
+        <w:rPr>
+          <w:rFonts w:ascii="Times New Roman" w:hAnsi="Times New Roman" w:cs="Times New Roman"/>
+        </w:rPr>
+        <w:t>checkInventory</w:t>
+      </w:r>
+      <w:proofErr w:type="spellEnd"/>
+      <w:r>
+        <w:rPr>
+          <w:rFonts w:ascii="Times New Roman" w:hAnsi="Times New Roman" w:cs="Times New Roman"/>
+        </w:rPr>
+        <w:t xml:space="preserve"> // opens inventory</w:t>
+      </w:r>
+    </w:p>
+    <w:p>
+      <w:pPr>
+        <w:ind w:left="1440"/>
+        <w:rPr>
+          <w:rFonts w:ascii="Times New Roman" w:hAnsi="Times New Roman" w:cs="Times New Roman"/>
+        </w:rPr>
+      </w:pPr>
+      <w:proofErr w:type="spellStart"/>
+      <w:r>
+        <w:rPr>
+          <w:rFonts w:ascii="Times New Roman" w:hAnsi="Times New Roman" w:cs="Times New Roman"/>
+        </w:rPr>
+        <w:t>takeStairs</w:t>
+      </w:r>
+      <w:proofErr w:type="spellEnd"/>
+      <w:r>
+        <w:rPr>
+          <w:rFonts w:ascii="Times New Roman" w:hAnsi="Times New Roman" w:cs="Times New Roman"/>
+        </w:rPr>
+        <w:t xml:space="preserve"> // descend deeper into dungeon on stairs</w:t>
+      </w:r>
+    </w:p>
+    <w:p>
+      <w:pPr>
+        <w:ind w:left="1440"/>
+        <w:rPr>
+          <w:rFonts w:ascii="Times New Roman" w:hAnsi="Times New Roman" w:cs="Times New Roman"/>
+        </w:rPr>
+      </w:pPr>
+      <w:r>
+        <w:rPr>
+          <w:rFonts w:ascii="Times New Roman" w:hAnsi="Times New Roman" w:cs="Times New Roman"/>
+        </w:rPr>
+        <w:t>cheat // sets player’s characteristics to make defeating monsters easy</w:t>
+      </w:r>
+    </w:p>
+    <w:p>
+      <w:pPr>
+        <w:ind w:left="1440"/>
+        <w:rPr>
+          <w:rFonts w:ascii="Times New Roman" w:hAnsi="Times New Roman" w:cs="Times New Roman"/>
+        </w:rPr>
+      </w:pPr>
+      <w:proofErr w:type="spellStart"/>
+      <w:r>
+        <w:rPr>
+          <w:rFonts w:ascii="Times New Roman" w:hAnsi="Times New Roman" w:cs="Times New Roman"/>
+        </w:rPr>
+        <w:t>displayStats</w:t>
+      </w:r>
+      <w:proofErr w:type="spellEnd"/>
+      <w:r>
+        <w:rPr>
+          <w:rFonts w:ascii="Times New Roman" w:hAnsi="Times New Roman" w:cs="Times New Roman"/>
+        </w:rPr>
+        <w:t xml:space="preserve"> // displays stats</w:t>
+      </w:r>
+    </w:p>
+    <w:p>
+      <w:pPr>
+        <w:ind w:left="1440"/>
+        <w:rPr>
+          <w:rFonts w:ascii="Times New Roman" w:hAnsi="Times New Roman" w:cs="Times New Roman"/>
+        </w:rPr>
+      </w:pPr>
+      <w:proofErr w:type="spellStart"/>
+      <w:r>
+        <w:rPr>
+          <w:rFonts w:ascii="Times New Roman" w:hAnsi="Times New Roman" w:cs="Times New Roman"/>
+        </w:rPr>
+        <w:t>displayMove</w:t>
+      </w:r>
+      <w:proofErr w:type="spellEnd"/>
+      <w:r>
+        <w:rPr>
+          <w:rFonts w:ascii="Times New Roman" w:hAnsi="Times New Roman" w:cs="Times New Roman"/>
+        </w:rPr>
+        <w:t xml:space="preserve"> // displays last move</w:t>
+      </w:r>
+    </w:p>
+    <w:p>
+      <w:pPr>
+        <w:ind w:left="720"/>
+        <w:rPr>
+          <w:rFonts w:ascii="Times New Roman" w:hAnsi="Times New Roman" w:cs="Times New Roman"/>
+        </w:rPr>
+      </w:pPr>
+      <w:r>
+        <w:rPr>
+          <w:rFonts w:ascii="Times New Roman" w:hAnsi="Times New Roman" w:cs="Times New Roman"/>
+        </w:rPr>
+        <w:t>Variables</w:t>
+      </w:r>
+    </w:p>
+    <w:p>
+      <w:pPr>
+        <w:ind w:left="1440"/>
+        <w:rPr>
+          <w:rFonts w:ascii="Times New Roman" w:hAnsi="Times New Roman" w:cs="Times New Roman"/>
+        </w:rPr>
+      </w:pPr>
+      <w:r>
+        <w:rPr>
+          <w:rFonts w:ascii="Times New Roman" w:hAnsi="Times New Roman" w:cs="Times New Roman"/>
+        </w:rPr>
+        <w:t>Inventory // list of objects</w:t>
+      </w:r>
+    </w:p>
+    <w:p>
+      <w:pPr>
+        <w:ind w:left="2160"/>
+        <w:rPr>
+          <w:rFonts w:ascii="Times New Roman" w:hAnsi="Times New Roman" w:cs="Times New Roman"/>
+        </w:rPr>
+      </w:pPr>
+    </w:p>
+    <w:p>
+      <w:pPr>
+        <w:ind w:left="720"/>
+        <w:rPr>
+          <w:rFonts w:ascii="Times New Roman" w:hAnsi="Times New Roman" w:cs="Times New Roman"/>
+        </w:rPr>
+      </w:pPr>
+    </w:p>
+    <w:p>
+      <w:pPr>
+        <w:rPr>
+          <w:rFonts w:ascii="Times New Roman" w:hAnsi="Times New Roman" w:cs="Times New Roman"/>
+        </w:rPr>
+      </w:pPr>
+    </w:p>
+    <w:p>
+      <w:pPr>
+        <w:rPr>
+          <w:rFonts w:ascii="Times New Roman" w:hAnsi="Times New Roman" w:cs="Times New Roman"/>
+        </w:rPr>
+      </w:pPr>
+      <w:proofErr w:type="gramStart"/>
+      <w:r>
+        <w:rPr>
+          <w:rFonts w:ascii="Times New Roman" w:hAnsi="Times New Roman" w:cs="Times New Roman"/>
+        </w:rPr>
+        <w:t>Monster</w:t>
+      </w:r>
+      <w:r>
+        <w:rPr>
+          <w:rFonts w:ascii="Times New Roman" w:hAnsi="Times New Roman" w:cs="Times New Roman"/>
+        </w:rPr>
+        <w:t xml:space="preserve"> :</w:t>
+      </w:r>
+      <w:proofErr w:type="gramEnd"/>
+      <w:r>
+        <w:rPr>
+          <w:rFonts w:ascii="Times New Roman" w:hAnsi="Times New Roman" w:cs="Times New Roman"/>
+        </w:rPr>
+        <w:t xml:space="preserve"> Actor</w:t>
+      </w:r>
+    </w:p>
+    <w:p>
+      <w:pPr>
+        <w:ind w:left="720"/>
+        <w:rPr>
+          <w:rFonts w:ascii="Times New Roman" w:hAnsi="Times New Roman" w:cs="Times New Roman"/>
+        </w:rPr>
+      </w:pPr>
+      <w:r>
+        <w:rPr>
+          <w:rFonts w:ascii="Times New Roman" w:hAnsi="Times New Roman" w:cs="Times New Roman"/>
+        </w:rPr>
         <w:lastRenderedPageBreak/>
-        <w:t>displayAction</w:t>
-      </w:r>
-      <w:proofErr w:type="spellEnd"/>
-      <w:r>
-        <w:rPr>
-          <w:rFonts w:ascii="Times New Roman" w:hAnsi="Times New Roman" w:cs="Times New Roman"/>
-        </w:rPr>
-        <w:t xml:space="preserve"> // prints out action</w:t>
+        <w:t>Methods</w:t>
       </w:r>
       <w:r>
         <w:rPr>
@@ -776,156 +1522,14 @@
           <w:rFonts w:ascii="Times New Roman" w:hAnsi="Times New Roman" w:cs="Times New Roman"/>
         </w:rPr>
       </w:pPr>
-      <w:r>
-        <w:rPr>
-          <w:rFonts w:ascii="Times New Roman" w:hAnsi="Times New Roman" w:cs="Times New Roman"/>
-        </w:rPr>
-        <w:t>move // moves player in a direction</w:t>
-      </w:r>
-    </w:p>
-    <w:p>
-      <w:pPr>
-        <w:ind w:left="1440"/>
-        <w:rPr>
-          <w:rFonts w:ascii="Times New Roman" w:hAnsi="Times New Roman" w:cs="Times New Roman"/>
-        </w:rPr>
-      </w:pPr>
-      <w:r>
-        <w:rPr>
-          <w:rFonts w:ascii="Times New Roman" w:hAnsi="Times New Roman" w:cs="Times New Roman"/>
-        </w:rPr>
-        <w:t xml:space="preserve">attack // attacks monster </w:t>
-      </w:r>
-    </w:p>
-    <w:p>
-      <w:pPr>
-        <w:ind w:left="1440"/>
-        <w:rPr>
-          <w:rFonts w:ascii="Times New Roman" w:hAnsi="Times New Roman" w:cs="Times New Roman"/>
-        </w:rPr>
-      </w:pPr>
-      <w:proofErr w:type="spellStart"/>
-      <w:r>
-        <w:rPr>
-          <w:rFonts w:ascii="Times New Roman" w:hAnsi="Times New Roman" w:cs="Times New Roman"/>
-        </w:rPr>
-        <w:t>isAttackSuccess</w:t>
-      </w:r>
-      <w:proofErr w:type="spellEnd"/>
-      <w:r>
-        <w:rPr>
-          <w:rFonts w:ascii="Times New Roman" w:hAnsi="Times New Roman" w:cs="Times New Roman"/>
-        </w:rPr>
-        <w:t xml:space="preserve"> // determines if attack is successful</w:t>
-      </w:r>
-    </w:p>
-    <w:p>
-      <w:pPr>
-        <w:ind w:left="1440"/>
-        <w:rPr>
-          <w:rFonts w:ascii="Times New Roman" w:hAnsi="Times New Roman" w:cs="Times New Roman"/>
-        </w:rPr>
-      </w:pPr>
-      <w:proofErr w:type="spellStart"/>
-      <w:r>
-        <w:rPr>
-          <w:rFonts w:ascii="Times New Roman" w:hAnsi="Times New Roman" w:cs="Times New Roman"/>
-        </w:rPr>
-        <w:t>calculateDamage</w:t>
-      </w:r>
-      <w:proofErr w:type="spellEnd"/>
-      <w:r>
-        <w:rPr>
-          <w:rFonts w:ascii="Times New Roman" w:hAnsi="Times New Roman" w:cs="Times New Roman"/>
-        </w:rPr>
-        <w:t xml:space="preserve"> // calculates damage</w:t>
-      </w:r>
-    </w:p>
-    <w:p>
-      <w:pPr>
-        <w:ind w:left="1440"/>
-        <w:rPr>
-          <w:rFonts w:ascii="Times New Roman" w:hAnsi="Times New Roman" w:cs="Times New Roman"/>
-        </w:rPr>
-      </w:pPr>
-      <w:proofErr w:type="spellStart"/>
-      <w:r>
-        <w:rPr>
-          <w:rFonts w:ascii="Times New Roman" w:hAnsi="Times New Roman" w:cs="Times New Roman"/>
-        </w:rPr>
-        <w:t>doNothing</w:t>
-      </w:r>
-      <w:proofErr w:type="spellEnd"/>
-      <w:r>
-        <w:rPr>
-          <w:rFonts w:ascii="Times New Roman" w:hAnsi="Times New Roman" w:cs="Times New Roman"/>
-        </w:rPr>
-        <w:t xml:space="preserve"> // waits one turn</w:t>
-      </w:r>
-    </w:p>
-    <w:p>
-      <w:pPr>
-        <w:ind w:left="1440"/>
-        <w:rPr>
-          <w:rFonts w:ascii="Times New Roman" w:hAnsi="Times New Roman" w:cs="Times New Roman"/>
-        </w:rPr>
-      </w:pPr>
-      <w:proofErr w:type="spellStart"/>
-      <w:r>
-        <w:rPr>
-          <w:rFonts w:ascii="Times New Roman" w:hAnsi="Times New Roman" w:cs="Times New Roman"/>
-        </w:rPr>
-        <w:t>loseHP</w:t>
-      </w:r>
-      <w:proofErr w:type="spellEnd"/>
-      <w:r>
-        <w:rPr>
-          <w:rFonts w:ascii="Times New Roman" w:hAnsi="Times New Roman" w:cs="Times New Roman"/>
-        </w:rPr>
-        <w:t xml:space="preserve"> // get hi</w:t>
-      </w:r>
-      <w:r>
-        <w:rPr>
-          <w:rFonts w:ascii="Times New Roman" w:hAnsi="Times New Roman" w:cs="Times New Roman"/>
-        </w:rPr>
-        <w:t>t and lose HP</w:t>
-      </w:r>
-    </w:p>
-    <w:p>
-      <w:pPr>
-        <w:ind w:left="1440"/>
-        <w:rPr>
-          <w:rFonts w:ascii="Times New Roman" w:hAnsi="Times New Roman" w:cs="Times New Roman"/>
-        </w:rPr>
-      </w:pPr>
-      <w:r>
-        <w:rPr>
-          <w:rFonts w:ascii="Times New Roman" w:hAnsi="Times New Roman" w:cs="Times New Roman"/>
-        </w:rPr>
-        <w:t>die</w:t>
-      </w:r>
-    </w:p>
-    <w:p>
-      <w:pPr>
-        <w:ind w:left="1440"/>
-        <w:rPr>
-          <w:rFonts w:ascii="Times New Roman" w:hAnsi="Times New Roman" w:cs="Times New Roman"/>
-        </w:rPr>
-      </w:pPr>
-      <w:proofErr w:type="spellStart"/>
-      <w:r>
-        <w:rPr>
-          <w:rFonts w:ascii="Times New Roman" w:hAnsi="Times New Roman" w:cs="Times New Roman"/>
-        </w:rPr>
-        <w:t>regainHP</w:t>
-      </w:r>
-      <w:proofErr w:type="spellEnd"/>
-      <w:r>
-        <w:rPr>
-          <w:rFonts w:ascii="Times New Roman" w:hAnsi="Times New Roman" w:cs="Times New Roman"/>
-        </w:rPr>
-        <w:t xml:space="preserve"> // regains HP per move</w:t>
-      </w:r>
+      <w:proofErr w:type="spellStart"/>
+      <w:r>
+        <w:rPr>
+          <w:rFonts w:ascii="Times New Roman" w:hAnsi="Times New Roman" w:cs="Times New Roman"/>
+        </w:rPr>
+        <w:t>dropItem</w:t>
+      </w:r>
+      <w:proofErr w:type="spellEnd"/>
     </w:p>
     <w:p>
       <w:pPr>
@@ -943,109 +1547,10 @@
     </w:p>
     <w:p>
       <w:pPr>
-        <w:ind w:left="1440"/>
-        <w:rPr>
-          <w:rFonts w:ascii="Times New Roman" w:hAnsi="Times New Roman" w:cs="Times New Roman"/>
-        </w:rPr>
-      </w:pPr>
-      <w:r>
-        <w:rPr>
-          <w:rFonts w:ascii="Times New Roman" w:hAnsi="Times New Roman" w:cs="Times New Roman"/>
-        </w:rPr>
-        <w:t>Hit points</w:t>
-      </w:r>
-    </w:p>
-    <w:p>
-      <w:pPr>
-        <w:ind w:left="1440"/>
-        <w:rPr>
-          <w:rFonts w:ascii="Times New Roman" w:hAnsi="Times New Roman" w:cs="Times New Roman"/>
-        </w:rPr>
-      </w:pPr>
-      <w:r>
-        <w:rPr>
-          <w:rFonts w:ascii="Times New Roman" w:hAnsi="Times New Roman" w:cs="Times New Roman"/>
-        </w:rPr>
-        <w:t>Weapon</w:t>
-      </w:r>
-    </w:p>
-    <w:p>
-      <w:pPr>
-        <w:ind w:left="1440"/>
-        <w:rPr>
-          <w:rFonts w:ascii="Times New Roman" w:hAnsi="Times New Roman" w:cs="Times New Roman"/>
-        </w:rPr>
-      </w:pPr>
-      <w:r>
-        <w:rPr>
-          <w:rFonts w:ascii="Times New Roman" w:hAnsi="Times New Roman" w:cs="Times New Roman"/>
-        </w:rPr>
-        <w:t>Armor</w:t>
-      </w:r>
-    </w:p>
-    <w:p>
-      <w:pPr>
-        <w:ind w:left="1440"/>
-        <w:rPr>
-          <w:rFonts w:ascii="Times New Roman" w:hAnsi="Times New Roman" w:cs="Times New Roman"/>
-        </w:rPr>
-      </w:pPr>
-      <w:r>
-        <w:rPr>
-          <w:rFonts w:ascii="Times New Roman" w:hAnsi="Times New Roman" w:cs="Times New Roman"/>
-        </w:rPr>
-        <w:t>Strength</w:t>
-      </w:r>
-    </w:p>
-    <w:p>
-      <w:pPr>
-        <w:ind w:left="1440"/>
-        <w:rPr>
-          <w:rFonts w:ascii="Times New Roman" w:hAnsi="Times New Roman" w:cs="Times New Roman"/>
-        </w:rPr>
-      </w:pPr>
-      <w:r>
-        <w:rPr>
-          <w:rFonts w:ascii="Times New Roman" w:hAnsi="Times New Roman" w:cs="Times New Roman"/>
-        </w:rPr>
-        <w:t>Dexterity</w:t>
-      </w:r>
-    </w:p>
-    <w:p>
-      <w:pPr>
-        <w:ind w:left="1440"/>
-        <w:rPr>
-          <w:rFonts w:ascii="Times New Roman" w:hAnsi="Times New Roman" w:cs="Times New Roman"/>
-        </w:rPr>
-      </w:pPr>
-      <w:proofErr w:type="spellStart"/>
-      <w:r>
-        <w:rPr>
-          <w:rFonts w:ascii="Times New Roman" w:hAnsi="Times New Roman" w:cs="Times New Roman"/>
-        </w:rPr>
-        <w:t>SleepTime</w:t>
-      </w:r>
-      <w:proofErr w:type="spellEnd"/>
-    </w:p>
-    <w:p>
-      <w:pPr>
-        <w:rPr>
-          <w:rFonts w:ascii="Times New Roman" w:hAnsi="Times New Roman" w:cs="Times New Roman"/>
-        </w:rPr>
-      </w:pPr>
-    </w:p>
-    <w:p>
-      <w:pPr>
-        <w:rPr>
-          <w:rFonts w:ascii="Times New Roman" w:hAnsi="Times New Roman" w:cs="Times New Roman"/>
-        </w:rPr>
-      </w:pPr>
-      <w:r>
-        <w:rPr>
-          <w:rFonts w:ascii="Times New Roman" w:hAnsi="Times New Roman" w:cs="Times New Roman"/>
-        </w:rPr>
-        <w:t>// Takes commands, holds inventory, etc.</w:t>
-      </w:r>
+        <w:rPr>
+          <w:rFonts w:ascii="Times New Roman" w:hAnsi="Times New Roman" w:cs="Times New Roman"/>
+        </w:rPr>
+      </w:pPr>
     </w:p>
     <w:p>
       <w:pPr>
@@ -1058,7 +1563,7 @@
         <w:rPr>
           <w:rFonts w:ascii="Times New Roman" w:hAnsi="Times New Roman" w:cs="Times New Roman"/>
         </w:rPr>
-        <w:t>Player</w:t>
+        <w:t>Bogeyman</w:t>
       </w:r>
       <w:r>
         <w:rPr>
@@ -1071,7 +1576,90 @@
         <w:rPr>
           <w:rFonts w:ascii="Times New Roman" w:hAnsi="Times New Roman" w:cs="Times New Roman"/>
         </w:rPr>
-        <w:t xml:space="preserve"> Actor</w:t>
+        <w:t xml:space="preserve"> Monster</w:t>
+      </w:r>
+    </w:p>
+    <w:p>
+      <w:pPr>
+        <w:rPr>
+          <w:rFonts w:ascii="Times New Roman" w:hAnsi="Times New Roman" w:cs="Times New Roman"/>
+        </w:rPr>
+      </w:pPr>
+      <w:proofErr w:type="gramStart"/>
+      <w:r>
+        <w:rPr>
+          <w:rFonts w:ascii="Times New Roman" w:hAnsi="Times New Roman" w:cs="Times New Roman"/>
+        </w:rPr>
+        <w:t>Dragon</w:t>
+      </w:r>
+      <w:r>
+        <w:rPr>
+          <w:rFonts w:ascii="Times New Roman" w:hAnsi="Times New Roman" w:cs="Times New Roman"/>
+        </w:rPr>
+        <w:t xml:space="preserve"> :</w:t>
+      </w:r>
+      <w:proofErr w:type="gramEnd"/>
+      <w:r>
+        <w:rPr>
+          <w:rFonts w:ascii="Times New Roman" w:hAnsi="Times New Roman" w:cs="Times New Roman"/>
+        </w:rPr>
+        <w:t xml:space="preserve"> Monster</w:t>
+      </w:r>
+    </w:p>
+    <w:p>
+      <w:pPr>
+        <w:rPr>
+          <w:rFonts w:ascii="Times New Roman" w:hAnsi="Times New Roman" w:cs="Times New Roman"/>
+        </w:rPr>
+      </w:pPr>
+      <w:proofErr w:type="gramStart"/>
+      <w:r>
+        <w:rPr>
+          <w:rFonts w:ascii="Times New Roman" w:hAnsi="Times New Roman" w:cs="Times New Roman"/>
+        </w:rPr>
+        <w:t>Goblin</w:t>
+      </w:r>
+      <w:r>
+        <w:rPr>
+          <w:rFonts w:ascii="Times New Roman" w:hAnsi="Times New Roman" w:cs="Times New Roman"/>
+        </w:rPr>
+        <w:t xml:space="preserve"> :</w:t>
+      </w:r>
+      <w:proofErr w:type="gramEnd"/>
+      <w:r>
+        <w:rPr>
+          <w:rFonts w:ascii="Times New Roman" w:hAnsi="Times New Roman" w:cs="Times New Roman"/>
+        </w:rPr>
+        <w:t xml:space="preserve"> Monster</w:t>
+      </w:r>
+    </w:p>
+    <w:p>
+      <w:pPr>
+        <w:rPr>
+          <w:rFonts w:ascii="Times New Roman" w:hAnsi="Times New Roman" w:cs="Times New Roman"/>
+        </w:rPr>
+      </w:pPr>
+      <w:proofErr w:type="spellStart"/>
+      <w:proofErr w:type="gramStart"/>
+      <w:r>
+        <w:rPr>
+          <w:rFonts w:ascii="Times New Roman" w:hAnsi="Times New Roman" w:cs="Times New Roman"/>
+        </w:rPr>
+        <w:t>Snakewoman</w:t>
+      </w:r>
+      <w:proofErr w:type="spellEnd"/>
+      <w:r>
+        <w:rPr>
+          <w:rFonts w:ascii="Times New Roman" w:hAnsi="Times New Roman" w:cs="Times New Roman"/>
+        </w:rPr>
+        <w:t xml:space="preserve"> :</w:t>
+      </w:r>
+      <w:proofErr w:type="gramEnd"/>
+      <w:r>
+        <w:rPr>
+          <w:rFonts w:ascii="Times New Roman" w:hAnsi="Times New Roman" w:cs="Times New Roman"/>
+        </w:rPr>
+        <w:t xml:space="preserve"> Monster</w:t>
       </w:r>
     </w:p>
     <w:p>
@@ -1081,170 +1669,6 @@
           <w:rFonts w:ascii="Times New Roman" w:hAnsi="Times New Roman" w:cs="Times New Roman"/>
         </w:rPr>
       </w:pPr>
-      <w:r>
-        <w:rPr>
-          <w:rFonts w:ascii="Times New Roman" w:hAnsi="Times New Roman" w:cs="Times New Roman"/>
-        </w:rPr>
-        <w:t>Methods</w:t>
-      </w:r>
-      <w:r>
-        <w:rPr>
-          <w:rFonts w:ascii="Times New Roman" w:hAnsi="Times New Roman" w:cs="Times New Roman"/>
-        </w:rPr>
-        <w:t xml:space="preserve"> </w:t>
-      </w:r>
-    </w:p>
-    <w:p>
-      <w:pPr>
-        <w:ind w:left="1440"/>
-        <w:rPr>
-          <w:rFonts w:ascii="Times New Roman" w:hAnsi="Times New Roman" w:cs="Times New Roman"/>
-        </w:rPr>
-      </w:pPr>
-      <w:r>
-        <w:rPr>
-          <w:rFonts w:ascii="Times New Roman" w:hAnsi="Times New Roman" w:cs="Times New Roman"/>
-        </w:rPr>
-        <w:t>pickup // picks up object</w:t>
-      </w:r>
-    </w:p>
-    <w:p>
-      <w:pPr>
-        <w:ind w:left="1440"/>
-        <w:rPr>
-          <w:rFonts w:ascii="Times New Roman" w:hAnsi="Times New Roman" w:cs="Times New Roman"/>
-        </w:rPr>
-      </w:pPr>
-      <w:proofErr w:type="spellStart"/>
-      <w:r>
-        <w:rPr>
-          <w:rFonts w:ascii="Times New Roman" w:hAnsi="Times New Roman" w:cs="Times New Roman"/>
-        </w:rPr>
-        <w:t>readScroll</w:t>
-      </w:r>
-      <w:proofErr w:type="spellEnd"/>
-      <w:r>
-        <w:rPr>
-          <w:rFonts w:ascii="Times New Roman" w:hAnsi="Times New Roman" w:cs="Times New Roman"/>
-        </w:rPr>
-        <w:t xml:space="preserve"> // read scroll</w:t>
-      </w:r>
-    </w:p>
-    <w:p>
-      <w:pPr>
-        <w:ind w:left="1440"/>
-        <w:rPr>
-          <w:rFonts w:ascii="Times New Roman" w:hAnsi="Times New Roman" w:cs="Times New Roman"/>
-        </w:rPr>
-      </w:pPr>
-      <w:r>
-        <w:rPr>
-          <w:rFonts w:ascii="Times New Roman" w:hAnsi="Times New Roman" w:cs="Times New Roman"/>
-        </w:rPr>
-        <w:t>wield // wields weapon</w:t>
-      </w:r>
-    </w:p>
-    <w:p>
-      <w:pPr>
-        <w:ind w:left="1440"/>
-        <w:rPr>
-          <w:rFonts w:ascii="Times New Roman" w:hAnsi="Times New Roman" w:cs="Times New Roman"/>
-        </w:rPr>
-      </w:pPr>
-      <w:proofErr w:type="spellStart"/>
-      <w:r>
-        <w:rPr>
-          <w:rFonts w:ascii="Times New Roman" w:hAnsi="Times New Roman" w:cs="Times New Roman"/>
-        </w:rPr>
-        <w:t>checkInventory</w:t>
-      </w:r>
-      <w:proofErr w:type="spellEnd"/>
-      <w:r>
-        <w:rPr>
-          <w:rFonts w:ascii="Times New Roman" w:hAnsi="Times New Roman" w:cs="Times New Roman"/>
-        </w:rPr>
-        <w:t xml:space="preserve"> // opens inventory</w:t>
-      </w:r>
-    </w:p>
-    <w:p>
-      <w:pPr>
-        <w:ind w:left="1440"/>
-        <w:rPr>
-          <w:rFonts w:ascii="Times New Roman" w:hAnsi="Times New Roman" w:cs="Times New Roman"/>
-        </w:rPr>
-      </w:pPr>
-      <w:proofErr w:type="spellStart"/>
-      <w:r>
-        <w:rPr>
-          <w:rFonts w:ascii="Times New Roman" w:hAnsi="Times New Roman" w:cs="Times New Roman"/>
-        </w:rPr>
-        <w:t>takeStairs</w:t>
-      </w:r>
-      <w:proofErr w:type="spellEnd"/>
-      <w:r>
-        <w:rPr>
-          <w:rFonts w:ascii="Times New Roman" w:hAnsi="Times New Roman" w:cs="Times New Roman"/>
-        </w:rPr>
-        <w:t xml:space="preserve"> // descend deeper into dungeon on stairs</w:t>
-      </w:r>
-    </w:p>
-    <w:p>
-      <w:pPr>
-        <w:ind w:left="1440"/>
-        <w:rPr>
-          <w:rFonts w:ascii="Times New Roman" w:hAnsi="Times New Roman" w:cs="Times New Roman"/>
-        </w:rPr>
-      </w:pPr>
-      <w:r>
-        <w:rPr>
-          <w:rFonts w:ascii="Times New Roman" w:hAnsi="Times New Roman" w:cs="Times New Roman"/>
-        </w:rPr>
-        <w:t>cheat // sets player’s characteristics to make defeating monsters easy</w:t>
-      </w:r>
-    </w:p>
-    <w:p>
-      <w:pPr>
-        <w:ind w:left="1440"/>
-        <w:rPr>
-          <w:rFonts w:ascii="Times New Roman" w:hAnsi="Times New Roman" w:cs="Times New Roman"/>
-        </w:rPr>
-      </w:pPr>
-      <w:proofErr w:type="spellStart"/>
-      <w:r>
-        <w:rPr>
-          <w:rFonts w:ascii="Times New Roman" w:hAnsi="Times New Roman" w:cs="Times New Roman"/>
-        </w:rPr>
-        <w:t>displayStats</w:t>
-      </w:r>
-      <w:proofErr w:type="spellEnd"/>
-      <w:r>
-        <w:rPr>
-          <w:rFonts w:ascii="Times New Roman" w:hAnsi="Times New Roman" w:cs="Times New Roman"/>
-        </w:rPr>
-        <w:t xml:space="preserve"> // displays stats</w:t>
-      </w:r>
-    </w:p>
-    <w:p>
-      <w:pPr>
-        <w:ind w:left="1440"/>
-        <w:rPr>
-          <w:rFonts w:ascii="Times New Roman" w:hAnsi="Times New Roman" w:cs="Times New Roman"/>
-        </w:rPr>
-      </w:pPr>
-      <w:proofErr w:type="spellStart"/>
-      <w:r>
-        <w:rPr>
-          <w:rFonts w:ascii="Times New Roman" w:hAnsi="Times New Roman" w:cs="Times New Roman"/>
-        </w:rPr>
-        <w:t>displayMove</w:t>
-      </w:r>
-      <w:proofErr w:type="spellEnd"/>
-      <w:r>
-        <w:rPr>
-          <w:rFonts w:ascii="Times New Roman" w:hAnsi="Times New Roman" w:cs="Times New Roman"/>
-        </w:rPr>
-        <w:t xml:space="preserve"> // displays last move</w:t>
-      </w:r>
     </w:p>
     <w:p>
       <w:pPr>
@@ -1253,34 +1677,41 @@
           <w:rFonts w:ascii="Times New Roman" w:hAnsi="Times New Roman" w:cs="Times New Roman"/>
         </w:rPr>
       </w:pPr>
-      <w:r>
-        <w:rPr>
-          <w:rFonts w:ascii="Times New Roman" w:hAnsi="Times New Roman" w:cs="Times New Roman"/>
-        </w:rPr>
-        <w:t>Variables</w:t>
-      </w:r>
-    </w:p>
-    <w:p>
-      <w:pPr>
-        <w:ind w:left="1440"/>
-        <w:rPr>
-          <w:rFonts w:ascii="Times New Roman" w:hAnsi="Times New Roman" w:cs="Times New Roman"/>
-        </w:rPr>
-      </w:pPr>
-      <w:r>
-        <w:rPr>
-          <w:rFonts w:ascii="Times New Roman" w:hAnsi="Times New Roman" w:cs="Times New Roman"/>
-        </w:rPr>
-        <w:t>Inventory // list of objects</w:t>
-      </w:r>
-    </w:p>
-    <w:p>
-      <w:pPr>
-        <w:ind w:left="2160"/>
-        <w:rPr>
-          <w:rFonts w:ascii="Times New Roman" w:hAnsi="Times New Roman" w:cs="Times New Roman"/>
-        </w:rPr>
-      </w:pPr>
+    </w:p>
+    <w:p>
+      <w:pPr>
+        <w:rPr>
+          <w:rFonts w:ascii="Times New Roman" w:hAnsi="Times New Roman" w:cs="Times New Roman"/>
+        </w:rPr>
+      </w:pPr>
+      <w:proofErr w:type="spellStart"/>
+      <w:proofErr w:type="gramStart"/>
+      <w:r>
+        <w:rPr>
+          <w:rFonts w:ascii="Times New Roman" w:hAnsi="Times New Roman" w:cs="Times New Roman"/>
+        </w:rPr>
+        <w:t>Game</w:t>
+      </w:r>
+      <w:r>
+        <w:rPr>
+          <w:rFonts w:ascii="Times New Roman" w:hAnsi="Times New Roman" w:cs="Times New Roman"/>
+        </w:rPr>
+        <w:t>Object</w:t>
+      </w:r>
+      <w:proofErr w:type="spellEnd"/>
+      <w:r>
+        <w:rPr>
+          <w:rFonts w:ascii="Times New Roman" w:hAnsi="Times New Roman" w:cs="Times New Roman"/>
+        </w:rPr>
+        <w:t xml:space="preserve"> :</w:t>
+      </w:r>
+      <w:proofErr w:type="gramEnd"/>
+      <w:r>
+        <w:rPr>
+          <w:rFonts w:ascii="Times New Roman" w:hAnsi="Times New Roman" w:cs="Times New Roman"/>
+        </w:rPr>
+        <w:t xml:space="preserve"> Object</w:t>
+      </w:r>
     </w:p>
     <w:p>
       <w:pPr>
@@ -1289,266 +1720,6 @@
           <w:rFonts w:ascii="Times New Roman" w:hAnsi="Times New Roman" w:cs="Times New Roman"/>
         </w:rPr>
       </w:pPr>
-    </w:p>
-    <w:p>
-      <w:pPr>
-        <w:rPr>
-          <w:rFonts w:ascii="Times New Roman" w:hAnsi="Times New Roman" w:cs="Times New Roman"/>
-        </w:rPr>
-      </w:pPr>
-    </w:p>
-    <w:p>
-      <w:pPr>
-        <w:rPr>
-          <w:rFonts w:ascii="Times New Roman" w:hAnsi="Times New Roman" w:cs="Times New Roman"/>
-        </w:rPr>
-      </w:pPr>
-      <w:proofErr w:type="gramStart"/>
-      <w:r>
-        <w:rPr>
-          <w:rFonts w:ascii="Times New Roman" w:hAnsi="Times New Roman" w:cs="Times New Roman"/>
-        </w:rPr>
-        <w:t>Monster</w:t>
-      </w:r>
-      <w:r>
-        <w:rPr>
-          <w:rFonts w:ascii="Times New Roman" w:hAnsi="Times New Roman" w:cs="Times New Roman"/>
-        </w:rPr>
-        <w:t xml:space="preserve"> :</w:t>
-      </w:r>
-      <w:proofErr w:type="gramEnd"/>
-      <w:r>
-        <w:rPr>
-          <w:rFonts w:ascii="Times New Roman" w:hAnsi="Times New Roman" w:cs="Times New Roman"/>
-        </w:rPr>
-        <w:t xml:space="preserve"> Actor</w:t>
-      </w:r>
-    </w:p>
-    <w:p>
-      <w:pPr>
-        <w:ind w:left="720"/>
-        <w:rPr>
-          <w:rFonts w:ascii="Times New Roman" w:hAnsi="Times New Roman" w:cs="Times New Roman"/>
-        </w:rPr>
-      </w:pPr>
-      <w:r>
-        <w:rPr>
-          <w:rFonts w:ascii="Times New Roman" w:hAnsi="Times New Roman" w:cs="Times New Roman"/>
-        </w:rPr>
-        <w:t>Methods</w:t>
-      </w:r>
-      <w:r>
-        <w:rPr>
-          <w:rFonts w:ascii="Times New Roman" w:hAnsi="Times New Roman" w:cs="Times New Roman"/>
-        </w:rPr>
-        <w:t xml:space="preserve"> </w:t>
-      </w:r>
-    </w:p>
-    <w:p>
-      <w:pPr>
-        <w:ind w:left="1440"/>
-        <w:rPr>
-          <w:rFonts w:ascii="Times New Roman" w:hAnsi="Times New Roman" w:cs="Times New Roman"/>
-        </w:rPr>
-      </w:pPr>
-      <w:proofErr w:type="spellStart"/>
-      <w:r>
-        <w:rPr>
-          <w:rFonts w:ascii="Times New Roman" w:hAnsi="Times New Roman" w:cs="Times New Roman"/>
-        </w:rPr>
-        <w:t>dropItem</w:t>
-      </w:r>
-      <w:proofErr w:type="spellEnd"/>
-    </w:p>
-    <w:p>
-      <w:pPr>
-        <w:ind w:left="720"/>
-        <w:rPr>
-          <w:rFonts w:ascii="Times New Roman" w:hAnsi="Times New Roman" w:cs="Times New Roman"/>
-        </w:rPr>
-      </w:pPr>
-      <w:r>
-        <w:rPr>
-          <w:rFonts w:ascii="Times New Roman" w:hAnsi="Times New Roman" w:cs="Times New Roman"/>
-        </w:rPr>
-        <w:t>Variables</w:t>
-      </w:r>
-    </w:p>
-    <w:p>
-      <w:pPr>
-        <w:rPr>
-          <w:rFonts w:ascii="Times New Roman" w:hAnsi="Times New Roman" w:cs="Times New Roman"/>
-        </w:rPr>
-      </w:pPr>
-    </w:p>
-    <w:p>
-      <w:pPr>
-        <w:rPr>
-          <w:rFonts w:ascii="Times New Roman" w:hAnsi="Times New Roman" w:cs="Times New Roman"/>
-        </w:rPr>
-      </w:pPr>
-      <w:proofErr w:type="gramStart"/>
-      <w:r>
-        <w:rPr>
-          <w:rFonts w:ascii="Times New Roman" w:hAnsi="Times New Roman" w:cs="Times New Roman"/>
-        </w:rPr>
-        <w:t>Bogeyman</w:t>
-      </w:r>
-      <w:r>
-        <w:rPr>
-          <w:rFonts w:ascii="Times New Roman" w:hAnsi="Times New Roman" w:cs="Times New Roman"/>
-        </w:rPr>
-        <w:t xml:space="preserve"> :</w:t>
-      </w:r>
-      <w:proofErr w:type="gramEnd"/>
-      <w:r>
-        <w:rPr>
-          <w:rFonts w:ascii="Times New Roman" w:hAnsi="Times New Roman" w:cs="Times New Roman"/>
-        </w:rPr>
-        <w:t xml:space="preserve"> Monster</w:t>
-      </w:r>
-    </w:p>
-    <w:p>
-      <w:pPr>
-        <w:rPr>
-          <w:rFonts w:ascii="Times New Roman" w:hAnsi="Times New Roman" w:cs="Times New Roman"/>
-        </w:rPr>
-      </w:pPr>
-      <w:proofErr w:type="gramStart"/>
-      <w:r>
-        <w:rPr>
-          <w:rFonts w:ascii="Times New Roman" w:hAnsi="Times New Roman" w:cs="Times New Roman"/>
-        </w:rPr>
-        <w:t>Dragon</w:t>
-      </w:r>
-      <w:r>
-        <w:rPr>
-          <w:rFonts w:ascii="Times New Roman" w:hAnsi="Times New Roman" w:cs="Times New Roman"/>
-        </w:rPr>
-        <w:t xml:space="preserve"> :</w:t>
-      </w:r>
-      <w:proofErr w:type="gramEnd"/>
-      <w:r>
-        <w:rPr>
-          <w:rFonts w:ascii="Times New Roman" w:hAnsi="Times New Roman" w:cs="Times New Roman"/>
-        </w:rPr>
-        <w:t xml:space="preserve"> Monster</w:t>
-      </w:r>
-    </w:p>
-    <w:p>
-      <w:pPr>
-        <w:rPr>
-          <w:rFonts w:ascii="Times New Roman" w:hAnsi="Times New Roman" w:cs="Times New Roman"/>
-        </w:rPr>
-      </w:pPr>
-      <w:proofErr w:type="gramStart"/>
-      <w:r>
-        <w:rPr>
-          <w:rFonts w:ascii="Times New Roman" w:hAnsi="Times New Roman" w:cs="Times New Roman"/>
-        </w:rPr>
-        <w:t>Goblin</w:t>
-      </w:r>
-      <w:r>
-        <w:rPr>
-          <w:rFonts w:ascii="Times New Roman" w:hAnsi="Times New Roman" w:cs="Times New Roman"/>
-        </w:rPr>
-        <w:t xml:space="preserve"> :</w:t>
-      </w:r>
-      <w:proofErr w:type="gramEnd"/>
-      <w:r>
-        <w:rPr>
-          <w:rFonts w:ascii="Times New Roman" w:hAnsi="Times New Roman" w:cs="Times New Roman"/>
-        </w:rPr>
-        <w:t xml:space="preserve"> Monster</w:t>
-      </w:r>
-    </w:p>
-    <w:p>
-      <w:pPr>
-        <w:rPr>
-          <w:rFonts w:ascii="Times New Roman" w:hAnsi="Times New Roman" w:cs="Times New Roman"/>
-        </w:rPr>
-      </w:pPr>
-      <w:proofErr w:type="spellStart"/>
-      <w:proofErr w:type="gramStart"/>
-      <w:r>
-        <w:rPr>
-          <w:rFonts w:ascii="Times New Roman" w:hAnsi="Times New Roman" w:cs="Times New Roman"/>
-        </w:rPr>
-        <w:t>Snakewoman</w:t>
-      </w:r>
-      <w:proofErr w:type="spellEnd"/>
-      <w:r>
-        <w:rPr>
-          <w:rFonts w:ascii="Times New Roman" w:hAnsi="Times New Roman" w:cs="Times New Roman"/>
-        </w:rPr>
-        <w:t xml:space="preserve"> :</w:t>
-      </w:r>
-      <w:proofErr w:type="gramEnd"/>
-      <w:r>
-        <w:rPr>
-          <w:rFonts w:ascii="Times New Roman" w:hAnsi="Times New Roman" w:cs="Times New Roman"/>
-        </w:rPr>
-        <w:t xml:space="preserve"> Monster</w:t>
-      </w:r>
-    </w:p>
-    <w:p>
-      <w:pPr>
-        <w:ind w:left="720"/>
-        <w:rPr>
-          <w:rFonts w:ascii="Times New Roman" w:hAnsi="Times New Roman" w:cs="Times New Roman"/>
-        </w:rPr>
-      </w:pPr>
-    </w:p>
-    <w:p>
-      <w:pPr>
-        <w:ind w:left="720"/>
-        <w:rPr>
-          <w:rFonts w:ascii="Times New Roman" w:hAnsi="Times New Roman" w:cs="Times New Roman"/>
-        </w:rPr>
-      </w:pPr>
-    </w:p>
-    <w:p>
-      <w:pPr>
-        <w:rPr>
-          <w:rFonts w:ascii="Times New Roman" w:hAnsi="Times New Roman" w:cs="Times New Roman"/>
-        </w:rPr>
-      </w:pPr>
-      <w:proofErr w:type="spellStart"/>
-      <w:proofErr w:type="gramStart"/>
-      <w:r>
-        <w:rPr>
-          <w:rFonts w:ascii="Times New Roman" w:hAnsi="Times New Roman" w:cs="Times New Roman"/>
-        </w:rPr>
-        <w:t>Game</w:t>
-      </w:r>
-      <w:r>
-        <w:rPr>
-          <w:rFonts w:ascii="Times New Roman" w:hAnsi="Times New Roman" w:cs="Times New Roman"/>
-        </w:rPr>
-        <w:t>Object</w:t>
-      </w:r>
-      <w:proofErr w:type="spellEnd"/>
-      <w:r>
-        <w:rPr>
-          <w:rFonts w:ascii="Times New Roman" w:hAnsi="Times New Roman" w:cs="Times New Roman"/>
-        </w:rPr>
-        <w:t xml:space="preserve"> :</w:t>
-      </w:r>
-      <w:proofErr w:type="gramEnd"/>
-      <w:r>
-        <w:rPr>
-          <w:rFonts w:ascii="Times New Roman" w:hAnsi="Times New Roman" w:cs="Times New Roman"/>
-        </w:rPr>
-        <w:t xml:space="preserve"> Object</w:t>
-      </w:r>
-    </w:p>
-    <w:p>
-      <w:pPr>
-        <w:ind w:left="720"/>
-        <w:rPr>
-          <w:rFonts w:ascii="Times New Roman" w:hAnsi="Times New Roman" w:cs="Times New Roman"/>
-        </w:rPr>
-      </w:pPr>
       <w:r>
         <w:rPr>
           <w:rFonts w:ascii="Times New Roman" w:hAnsi="Times New Roman" w:cs="Times New Roman"/>
@@ -1567,7 +1738,6 @@
         <w:rPr>
           <w:rFonts w:ascii="Times New Roman" w:hAnsi="Times New Roman" w:cs="Times New Roman"/>
         </w:rPr>
-        <w:lastRenderedPageBreak/>
         <w:t>pickup</w:t>
       </w:r>
       <w:r>

</xml_diff>

<commit_message>
Fix createLevel onOverGameObject bug
</commit_message>
<xml_diff>
--- a/Project3-Spec.docx
+++ b/Project3-Spec.docx
@@ -14,224 +14,6 @@
         </w:rPr>
         <w:t>TODO:</w:t>
       </w:r>
-    </w:p>
-    <w:p>
-      <w:pPr>
-        <w:ind w:left="720"/>
-        <w:rPr>
-          <w:rFonts w:ascii="Times New Roman" w:hAnsi="Times New Roman" w:cs="Times New Roman"/>
-        </w:rPr>
-      </w:pPr>
-      <w:r>
-        <w:rPr>
-          <w:rFonts w:ascii="Times New Roman" w:hAnsi="Times New Roman" w:cs="Times New Roman"/>
-        </w:rPr>
-        <w:t>Features</w:t>
-      </w:r>
-    </w:p>
-    <w:p>
-      <w:pPr>
-        <w:ind w:left="1440"/>
-        <w:rPr>
-          <w:rFonts w:ascii="Times New Roman" w:hAnsi="Times New Roman" w:cs="Times New Roman"/>
-        </w:rPr>
-      </w:pPr>
-      <w:r>
-        <w:rPr>
-          <w:rFonts w:ascii="Times New Roman" w:hAnsi="Times New Roman" w:cs="Times New Roman"/>
-        </w:rPr>
-        <w:t>Create walls algorithm</w:t>
-      </w:r>
-    </w:p>
-    <w:p>
-      <w:pPr>
-        <w:ind w:left="1440"/>
-        <w:rPr>
-          <w:rFonts w:ascii="Times New Roman" w:hAnsi="Times New Roman" w:cs="Times New Roman"/>
-        </w:rPr>
-      </w:pPr>
-      <w:r>
-        <w:rPr>
-          <w:rFonts w:ascii="Times New Roman" w:hAnsi="Times New Roman" w:cs="Times New Roman"/>
-        </w:rPr>
-        <w:t>Create goblin algorithm</w:t>
-      </w:r>
-    </w:p>
-    <w:p>
-      <w:pPr>
-        <w:ind w:left="720"/>
-        <w:rPr>
-          <w:rFonts w:ascii="Times New Roman" w:hAnsi="Times New Roman" w:cs="Times New Roman"/>
-        </w:rPr>
-      </w:pPr>
-      <w:r>
-        <w:rPr>
-          <w:rFonts w:ascii="Times New Roman" w:hAnsi="Times New Roman" w:cs="Times New Roman"/>
-        </w:rPr>
-        <w:t>UI/UX</w:t>
-      </w:r>
-    </w:p>
-    <w:p>
-      <w:pPr>
-        <w:ind w:left="1440"/>
-        <w:rPr>
-          <w:rFonts w:ascii="Times New Roman" w:hAnsi="Times New Roman" w:cs="Times New Roman"/>
-        </w:rPr>
-      </w:pPr>
-      <w:r>
-        <w:rPr>
-          <w:rFonts w:ascii="Times New Roman" w:hAnsi="Times New Roman" w:cs="Times New Roman"/>
-        </w:rPr>
-        <w:t>Fix inventory system</w:t>
-      </w:r>
-    </w:p>
-    <w:p>
-      <w:pPr>
-        <w:ind w:left="1440"/>
-        <w:rPr>
-          <w:rFonts w:ascii="Times New Roman" w:hAnsi="Times New Roman" w:cs="Times New Roman"/>
-        </w:rPr>
-      </w:pPr>
-      <w:r>
-        <w:rPr>
-          <w:rFonts w:ascii="Times New Roman" w:hAnsi="Times New Roman" w:cs="Times New Roman"/>
-        </w:rPr>
-        <w:t>Fix key bindings</w:t>
-      </w:r>
-    </w:p>
-    <w:p>
-      <w:pPr>
-        <w:ind w:left="1440"/>
-        <w:rPr>
-          <w:rFonts w:ascii="Times New Roman" w:hAnsi="Times New Roman" w:cs="Times New Roman"/>
-        </w:rPr>
-      </w:pPr>
-      <w:r>
-        <w:rPr>
-          <w:rFonts w:ascii="Times New Roman" w:hAnsi="Times New Roman" w:cs="Times New Roman"/>
-        </w:rPr>
-        <w:t>Create help</w:t>
-      </w:r>
-    </w:p>
-    <w:p>
-      <w:pPr>
-        <w:ind w:left="1440"/>
-        <w:rPr>
-          <w:rFonts w:ascii="Times New Roman" w:hAnsi="Times New Roman" w:cs="Times New Roman"/>
-        </w:rPr>
-      </w:pPr>
-      <w:r>
-        <w:rPr>
-          <w:rFonts w:ascii="Times New Roman" w:hAnsi="Times New Roman" w:cs="Times New Roman"/>
-        </w:rPr>
-        <w:t>Add comments to code</w:t>
-      </w:r>
-    </w:p>
-    <w:p>
-      <w:pPr>
-        <w:ind w:left="1440"/>
-        <w:rPr>
-          <w:rFonts w:ascii="Times New Roman" w:hAnsi="Times New Roman" w:cs="Times New Roman"/>
-        </w:rPr>
-      </w:pPr>
-      <w:r>
-        <w:rPr>
-          <w:rFonts w:ascii="Times New Roman" w:hAnsi="Times New Roman" w:cs="Times New Roman"/>
-        </w:rPr>
-        <w:t>Fix cheat</w:t>
-      </w:r>
-    </w:p>
-    <w:p>
-      <w:pPr>
-        <w:ind w:left="1440"/>
-        <w:rPr>
-          <w:rFonts w:ascii="Times New Roman" w:hAnsi="Times New Roman" w:cs="Times New Roman"/>
-        </w:rPr>
-      </w:pPr>
-      <w:r>
-        <w:rPr>
-          <w:rFonts w:ascii="Times New Roman" w:hAnsi="Times New Roman" w:cs="Times New Roman"/>
-        </w:rPr>
-        <w:t xml:space="preserve">Add </w:t>
-      </w:r>
-      <w:proofErr w:type="spellStart"/>
-      <w:r>
-        <w:rPr>
-          <w:rFonts w:ascii="Times New Roman" w:hAnsi="Times New Roman" w:cs="Times New Roman"/>
-        </w:rPr>
-        <w:t>m_levels</w:t>
-      </w:r>
-      <w:proofErr w:type="spellEnd"/>
-    </w:p>
-    <w:p>
-      <w:pPr>
-        <w:ind w:left="720"/>
-        <w:rPr>
-          <w:rFonts w:ascii="Times New Roman" w:hAnsi="Times New Roman" w:cs="Times New Roman"/>
-        </w:rPr>
-      </w:pPr>
-      <w:r>
-        <w:rPr>
-          <w:rFonts w:ascii="Times New Roman" w:hAnsi="Times New Roman" w:cs="Times New Roman"/>
-        </w:rPr>
-        <w:t>Code Quality</w:t>
-      </w:r>
-    </w:p>
-    <w:p>
-      <w:pPr>
-        <w:ind w:left="1440"/>
-        <w:rPr>
-          <w:rFonts w:ascii="Times New Roman" w:hAnsi="Times New Roman" w:cs="Times New Roman"/>
-        </w:rPr>
-      </w:pPr>
-      <w:r>
-        <w:rPr>
-          <w:rFonts w:ascii="Times New Roman" w:hAnsi="Times New Roman" w:cs="Times New Roman"/>
-        </w:rPr>
-        <w:t>Clean up code</w:t>
-      </w:r>
-    </w:p>
-    <w:p>
-      <w:pPr>
-        <w:ind w:left="1440"/>
-        <w:rPr>
-          <w:rFonts w:ascii="Times New Roman" w:hAnsi="Times New Roman" w:cs="Times New Roman"/>
-        </w:rPr>
-      </w:pPr>
-      <w:r>
-        <w:rPr>
-          <w:rFonts w:ascii="Times New Roman" w:hAnsi="Times New Roman" w:cs="Times New Roman"/>
-        </w:rPr>
-        <w:t>Create constants for constants</w:t>
-      </w:r>
-    </w:p>
-    <w:p>
-      <w:pPr>
-        <w:ind w:left="1440"/>
-        <w:rPr>
-          <w:rFonts w:ascii="Times New Roman" w:hAnsi="Times New Roman" w:cs="Times New Roman"/>
-        </w:rPr>
-      </w:pPr>
-      <w:r>
-        <w:rPr>
-          <w:rFonts w:ascii="Times New Roman" w:hAnsi="Times New Roman" w:cs="Times New Roman"/>
-        </w:rPr>
-        <w:t>Clean up includes</w:t>
-      </w:r>
-    </w:p>
-    <w:p>
-      <w:pPr>
-        <w:ind w:left="1440"/>
-        <w:rPr>
-          <w:rFonts w:ascii="Times New Roman" w:hAnsi="Times New Roman" w:cs="Times New Roman"/>
-        </w:rPr>
-      </w:pPr>
-      <w:r>
-        <w:rPr>
-          <w:rFonts w:ascii="Times New Roman" w:hAnsi="Times New Roman" w:cs="Times New Roman"/>
-        </w:rPr>
-        <w:t>Clean up data structures</w:t>
-      </w:r>
       <w:bookmarkStart w:id="0" w:name="_GoBack"/>
       <w:bookmarkEnd w:id="0"/>
     </w:p>
@@ -242,6 +24,90 @@
           <w:rFonts w:ascii="Times New Roman" w:hAnsi="Times New Roman" w:cs="Times New Roman"/>
         </w:rPr>
       </w:pPr>
+      <w:r>
+        <w:rPr>
+          <w:rFonts w:ascii="Times New Roman" w:hAnsi="Times New Roman" w:cs="Times New Roman"/>
+        </w:rPr>
+        <w:t>Code Quality</w:t>
+      </w:r>
+    </w:p>
+    <w:p>
+      <w:pPr>
+        <w:ind w:left="1440"/>
+        <w:rPr>
+          <w:rFonts w:ascii="Times New Roman" w:hAnsi="Times New Roman" w:cs="Times New Roman"/>
+        </w:rPr>
+      </w:pPr>
+      <w:r>
+        <w:rPr>
+          <w:rFonts w:ascii="Times New Roman" w:hAnsi="Times New Roman" w:cs="Times New Roman"/>
+        </w:rPr>
+        <w:t>Clean up code</w:t>
+      </w:r>
+    </w:p>
+    <w:p>
+      <w:pPr>
+        <w:ind w:left="1440"/>
+        <w:rPr>
+          <w:rFonts w:ascii="Times New Roman" w:hAnsi="Times New Roman" w:cs="Times New Roman"/>
+        </w:rPr>
+      </w:pPr>
+      <w:r>
+        <w:rPr>
+          <w:rFonts w:ascii="Times New Roman" w:hAnsi="Times New Roman" w:cs="Times New Roman"/>
+        </w:rPr>
+        <w:t>Add comments to code</w:t>
+      </w:r>
+    </w:p>
+    <w:p>
+      <w:pPr>
+        <w:ind w:left="1440"/>
+        <w:rPr>
+          <w:rFonts w:ascii="Times New Roman" w:hAnsi="Times New Roman" w:cs="Times New Roman"/>
+        </w:rPr>
+      </w:pPr>
+      <w:r>
+        <w:rPr>
+          <w:rFonts w:ascii="Times New Roman" w:hAnsi="Times New Roman" w:cs="Times New Roman"/>
+        </w:rPr>
+        <w:t>Create constants for constants</w:t>
+      </w:r>
+    </w:p>
+    <w:p>
+      <w:pPr>
+        <w:ind w:left="1440"/>
+        <w:rPr>
+          <w:rFonts w:ascii="Times New Roman" w:hAnsi="Times New Roman" w:cs="Times New Roman"/>
+        </w:rPr>
+      </w:pPr>
+      <w:r>
+        <w:rPr>
+          <w:rFonts w:ascii="Times New Roman" w:hAnsi="Times New Roman" w:cs="Times New Roman"/>
+        </w:rPr>
+        <w:t>Clean up includes</w:t>
+      </w:r>
+    </w:p>
+    <w:p>
+      <w:pPr>
+        <w:ind w:left="1440"/>
+        <w:rPr>
+          <w:rFonts w:ascii="Times New Roman" w:hAnsi="Times New Roman" w:cs="Times New Roman"/>
+        </w:rPr>
+      </w:pPr>
+      <w:r>
+        <w:rPr>
+          <w:rFonts w:ascii="Times New Roman" w:hAnsi="Times New Roman" w:cs="Times New Roman"/>
+        </w:rPr>
+        <w:t>Clean up data structures</w:t>
+      </w:r>
+    </w:p>
+    <w:p>
+      <w:pPr>
+        <w:ind w:left="720"/>
+        <w:rPr>
+          <w:rFonts w:ascii="Times New Roman" w:hAnsi="Times New Roman" w:cs="Times New Roman"/>
+        </w:rPr>
+      </w:pPr>
     </w:p>
     <w:p>
       <w:pPr>
@@ -724,7 +590,6 @@
         <w:rPr>
           <w:rFonts w:ascii="Times New Roman" w:hAnsi="Times New Roman" w:cs="Times New Roman"/>
         </w:rPr>
-        <w:lastRenderedPageBreak/>
         <w:t>Object</w:t>
       </w:r>
     </w:p>
@@ -1492,7 +1357,6 @@
         <w:rPr>
           <w:rFonts w:ascii="Times New Roman" w:hAnsi="Times New Roman" w:cs="Times New Roman"/>
         </w:rPr>
-        <w:lastRenderedPageBreak/>
         <w:t>Monster</w:t>
       </w:r>
       <w:r>
@@ -2414,7 +2278,6 @@
         <w:rPr>
           <w:rFonts w:ascii="Times New Roman" w:hAnsi="Times New Roman" w:cs="Times New Roman"/>
         </w:rPr>
-        <w:lastRenderedPageBreak/>
         <w:t>Name</w:t>
       </w:r>
     </w:p>

</xml_diff>

<commit_message>
Fix new and delete memory management
</commit_message>
<xml_diff>
--- a/Project3-Spec.docx
+++ b/Project3-Spec.docx
@@ -40,20 +40,6 @@
         <w:rPr>
           <w:rFonts w:ascii="Times New Roman" w:hAnsi="Times New Roman" w:cs="Times New Roman"/>
         </w:rPr>
-        <w:t>Clean up code</w:t>
-      </w:r>
-    </w:p>
-    <w:p>
-      <w:pPr>
-        <w:ind w:left="1440"/>
-        <w:rPr>
-          <w:rFonts w:ascii="Times New Roman" w:hAnsi="Times New Roman" w:cs="Times New Roman"/>
-        </w:rPr>
-      </w:pPr>
-      <w:r>
-        <w:rPr>
-          <w:rFonts w:ascii="Times New Roman" w:hAnsi="Times New Roman" w:cs="Times New Roman"/>
-        </w:rPr>
         <w:t>Clean up data structures</w:t>
       </w:r>
     </w:p>
@@ -64,48 +50,6 @@
           <w:rFonts w:ascii="Times New Roman" w:hAnsi="Times New Roman" w:cs="Times New Roman"/>
         </w:rPr>
       </w:pPr>
-      <w:r>
-        <w:rPr>
-          <w:rFonts w:ascii="Times New Roman" w:hAnsi="Times New Roman" w:cs="Times New Roman"/>
-        </w:rPr>
-        <w:t>Add comments to code</w:t>
-      </w:r>
-    </w:p>
-    <w:p>
-      <w:pPr>
-        <w:ind w:left="1440"/>
-        <w:rPr>
-          <w:rFonts w:ascii="Times New Roman" w:hAnsi="Times New Roman" w:cs="Times New Roman"/>
-        </w:rPr>
-      </w:pPr>
-      <w:r>
-        <w:rPr>
-          <w:rFonts w:ascii="Times New Roman" w:hAnsi="Times New Roman" w:cs="Times New Roman"/>
-        </w:rPr>
-        <w:t>Create constants for constants</w:t>
-      </w:r>
-    </w:p>
-    <w:p>
-      <w:pPr>
-        <w:ind w:left="1440"/>
-        <w:rPr>
-          <w:rFonts w:ascii="Times New Roman" w:hAnsi="Times New Roman" w:cs="Times New Roman"/>
-        </w:rPr>
-      </w:pPr>
-      <w:r>
-        <w:rPr>
-          <w:rFonts w:ascii="Times New Roman" w:hAnsi="Times New Roman" w:cs="Times New Roman"/>
-        </w:rPr>
-        <w:t>Clean up includes</w:t>
-      </w:r>
-    </w:p>
-    <w:p>
-      <w:pPr>
-        <w:ind w:left="1440"/>
-        <w:rPr>
-          <w:rFonts w:ascii="Times New Roman" w:hAnsi="Times New Roman" w:cs="Times New Roman"/>
-        </w:rPr>
-      </w:pPr>
       <w:proofErr w:type="spellStart"/>
       <w:r>
         <w:rPr>
@@ -119,6 +63,62 @@
           <w:rFonts w:ascii="Times New Roman" w:hAnsi="Times New Roman" w:cs="Times New Roman"/>
         </w:rPr>
         <w:t xml:space="preserve"> new</w:t>
+      </w:r>
+    </w:p>
+    <w:p>
+      <w:pPr>
+        <w:ind w:left="720"/>
+        <w:rPr>
+          <w:rFonts w:ascii="Times New Roman" w:hAnsi="Times New Roman" w:cs="Times New Roman"/>
+        </w:rPr>
+      </w:pPr>
+      <w:r>
+        <w:rPr>
+          <w:rFonts w:ascii="Times New Roman" w:hAnsi="Times New Roman" w:cs="Times New Roman"/>
+        </w:rPr>
+        <w:t>Ship</w:t>
+      </w:r>
+    </w:p>
+    <w:p>
+      <w:pPr>
+        <w:ind w:left="1440"/>
+        <w:rPr>
+          <w:rFonts w:ascii="Times New Roman" w:hAnsi="Times New Roman" w:cs="Times New Roman"/>
+        </w:rPr>
+      </w:pPr>
+      <w:r>
+        <w:rPr>
+          <w:rFonts w:ascii="Times New Roman" w:hAnsi="Times New Roman" w:cs="Times New Roman"/>
+        </w:rPr>
+        <w:t>Clean up README</w:t>
+      </w:r>
+    </w:p>
+    <w:p>
+      <w:pPr>
+        <w:ind w:left="1440"/>
+        <w:rPr>
+          <w:rFonts w:ascii="Times New Roman" w:hAnsi="Times New Roman" w:cs="Times New Roman"/>
+        </w:rPr>
+      </w:pPr>
+      <w:r>
+        <w:rPr>
+          <w:rFonts w:ascii="Times New Roman" w:hAnsi="Times New Roman" w:cs="Times New Roman"/>
+        </w:rPr>
+        <w:t>Clean up files</w:t>
+      </w:r>
+    </w:p>
+    <w:p>
+      <w:pPr>
+        <w:ind w:left="1440"/>
+        <w:rPr>
+          <w:rFonts w:ascii="Times New Roman" w:hAnsi="Times New Roman" w:cs="Times New Roman"/>
+        </w:rPr>
+      </w:pPr>
+      <w:r>
+        <w:rPr>
+          <w:rFonts w:ascii="Times New Roman" w:hAnsi="Times New Roman" w:cs="Times New Roman"/>
+        </w:rPr>
+        <w:t>Create executable</w:t>
       </w:r>
       <w:bookmarkStart w:id="0" w:name="_GoBack"/>
       <w:bookmarkEnd w:id="0"/>

</xml_diff>